<commit_message>
Update and add Logisim circuit files for PR1 and PR5
Updated PR1 circuit files 1.2 and 1.3 with revised logic gate arrangements and wiring. Added new circuit files Maksim_Maksimov_5.1.circ and Maksim_Maksimov_5.2.circ to PR5. Removed obsolete PR5/VT_5.1.circ and PR5/prac5_1.circ. Updated related DOCX documentation files.
</commit_message>
<xml_diff>
--- a/PR5/Максимов_Максим_БСТ2501_№5.docx
+++ b/PR5/Максимов_Максим_БСТ2501_№5.docx
@@ -1311,57 +1311,6 @@
       </w:pPr>
       <w:r>
         <w:rPr>
-          <w:noProof/>
-        </w:rPr>
-        <w:drawing>
-          <wp:anchor distT="0" distB="0" distL="0" distR="0" simplePos="0" relativeHeight="6" behindDoc="0" locked="0" layoutInCell="0" allowOverlap="1" wp14:anchorId="1EB8ACF0" wp14:editId="2DCF44F0">
-            <wp:simplePos x="0" y="0"/>
-            <wp:positionH relativeFrom="column">
-              <wp:align>center</wp:align>
-            </wp:positionH>
-            <wp:positionV relativeFrom="paragraph">
-              <wp:posOffset>635</wp:posOffset>
-            </wp:positionV>
-            <wp:extent cx="4191000" cy="4124325"/>
-            <wp:effectExtent l="0" t="0" r="0" b="0"/>
-            <wp:wrapTopAndBottom/>
-            <wp:docPr id="7" name="Изображение5"/>
-            <wp:cNvGraphicFramePr>
-              <a:graphicFrameLocks xmlns:a="http://schemas.openxmlformats.org/drawingml/2006/main" noChangeAspect="1"/>
-            </wp:cNvGraphicFramePr>
-            <a:graphic xmlns:a="http://schemas.openxmlformats.org/drawingml/2006/main">
-              <a:graphicData uri="http://schemas.openxmlformats.org/drawingml/2006/picture">
-                <pic:pic xmlns:pic="http://schemas.openxmlformats.org/drawingml/2006/picture">
-                  <pic:nvPicPr>
-                    <pic:cNvPr id="7" name="Изображение5"/>
-                    <pic:cNvPicPr>
-                      <a:picLocks noChangeAspect="1" noChangeArrowheads="1"/>
-                    </pic:cNvPicPr>
-                  </pic:nvPicPr>
-                  <pic:blipFill>
-                    <a:blip r:embed="rId11"/>
-                    <a:stretch>
-                      <a:fillRect/>
-                    </a:stretch>
-                  </pic:blipFill>
-                  <pic:spPr bwMode="auto">
-                    <a:xfrm>
-                      <a:off x="0" y="0"/>
-                      <a:ext cx="4191000" cy="4124325"/>
-                    </a:xfrm>
-                    <a:prstGeom prst="rect">
-                      <a:avLst/>
-                    </a:prstGeom>
-                    <a:noFill/>
-                  </pic:spPr>
-                </pic:pic>
-              </a:graphicData>
-            </a:graphic>
-          </wp:anchor>
-        </w:drawing>
-      </w:r>
-      <w:r>
-        <w:rPr>
           <w:rFonts w:ascii="Arial;sans-serif" w:eastAsia="Times New Roman" w:hAnsi="Arial;sans-serif" w:cs="Times New Roman"/>
           <w:color w:val="000000"/>
           <w:szCs w:val="28"/>
@@ -1462,17 +1411,7 @@
           <w:szCs w:val="28"/>
           <w:lang w:eastAsia="ru-RU"/>
         </w:rPr>
-        <w:t xml:space="preserve">, были построены и протестированы логические схемы согласно заданиям. Моделирование подтвердило их корректную работу: мультиплексор правильно выбирает нужный </w:t>
-      </w:r>
-      <w:r>
-        <w:rPr>
-          <w:rFonts w:ascii="Times New Roman" w:eastAsia="Times New Roman" w:hAnsi="Times New Roman" w:cs="Times New Roman"/>
-          <w:sz w:val="28"/>
-          <w:szCs w:val="28"/>
-          <w:lang w:eastAsia="ru-RU"/>
-        </w:rPr>
-        <w:lastRenderedPageBreak/>
-        <w:t xml:space="preserve">входной сигнал, а </w:t>
+        <w:t xml:space="preserve">, были построены и протестированы логические схемы согласно заданиям. Моделирование подтвердило их корректную работу: мультиплексор правильно выбирает нужный входной сигнал, а </w:t>
       </w:r>
       <w:proofErr w:type="spellStart"/>
       <w:r>
@@ -1933,6 +1872,7 @@
   <w:style w:type="character" w:default="1" w:styleId="a0">
     <w:name w:val="Default Paragraph Font"/>
     <w:uiPriority w:val="1"/>
+    <w:semiHidden/>
     <w:unhideWhenUsed/>
   </w:style>
   <w:style w:type="table" w:default="1" w:styleId="a1">

</xml_diff>